<commit_message>
Modified as per feedback
</commit_message>
<xml_diff>
--- a/04_Project_Proposal_Auto_Purchasing_of_Repair_Parts_v1.0.0.0.docx
+++ b/04_Project_Proposal_Auto_Purchasing_of_Repair_Parts_v1.0.0.0.docx
@@ -36,7 +36,7 @@
             <mc:AlternateContent>
               <mc:Choice Requires="wps">
                 <w:drawing>
-                  <wp:anchor distT="0" distB="0" distL="114300" distR="114300" simplePos="0" relativeHeight="251661312" behindDoc="1" locked="0" layoutInCell="1" allowOverlap="1" wp14:anchorId="4F23C20C" wp14:editId="6789E055">
+                  <wp:anchor distT="0" distB="0" distL="114300" distR="114300" simplePos="0" relativeHeight="251661312" behindDoc="1" locked="0" layoutInCell="1" allowOverlap="1" wp14:anchorId="4F23C20C" wp14:editId="0458048A">
                     <wp:simplePos x="0" y="0"/>
                     <wp:positionH relativeFrom="page">
                       <wp:align>center</wp:align>
@@ -155,7 +155,7 @@
             <mc:AlternateContent>
               <mc:Choice Requires="wps">
                 <w:drawing>
-                  <wp:anchor distT="0" distB="0" distL="114300" distR="114300" simplePos="0" relativeHeight="251657216" behindDoc="0" locked="0" layoutInCell="1" allowOverlap="1" wp14:anchorId="61DF8724" wp14:editId="1DFF48F2">
+                  <wp:anchor distT="0" distB="0" distL="114300" distR="114300" simplePos="0" relativeHeight="251657216" behindDoc="0" locked="0" layoutInCell="1" allowOverlap="1" wp14:anchorId="61DF8724" wp14:editId="3286EA81">
                     <wp:simplePos x="0" y="0"/>
                     <mc:AlternateContent>
                       <mc:Choice Requires="wp14">
@@ -236,7 +236,7 @@
               </mc:Choice>
               <mc:Fallback>
                 <w:pict>
-                  <v:rect w14:anchorId="2ACF3363" id="Rectangle 7" o:spid="_x0000_s1026" style="position:absolute;margin-left:0;margin-top:18.05pt;width:297.3pt;height:554.4pt;z-index:251657216;visibility:visible;mso-wrap-style:square;mso-width-percent:0;mso-height-percent:700;mso-left-percent:440;mso-wrap-distance-left:9pt;mso-wrap-distance-top:0;mso-wrap-distance-right:9pt;mso-wrap-distance-bottom:0;mso-position-horizontal-relative:page;mso-position-vertical:absolute;mso-position-vertical-relative:page;mso-width-percent:0;mso-height-percent:700;mso-left-percent:440;mso-width-relative:page;mso-height-relative:page;v-text-anchor:middle" o:gfxdata="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" fillcolor="white [3212]" strokecolor="#938953 [1614]" strokeweight="1.25pt">
+                  <v:rect w14:anchorId="3E099DFA" id="Rectangle 7" o:spid="_x0000_s1026" style="position:absolute;margin-left:0;margin-top:18.05pt;width:297.3pt;height:554.4pt;z-index:251657216;visibility:visible;mso-wrap-style:square;mso-width-percent:0;mso-height-percent:700;mso-left-percent:440;mso-wrap-distance-left:9pt;mso-wrap-distance-top:0;mso-wrap-distance-right:9pt;mso-wrap-distance-bottom:0;mso-position-horizontal-relative:page;mso-position-vertical:absolute;mso-position-vertical-relative:page;mso-width-percent:0;mso-height-percent:700;mso-left-percent:440;mso-width-relative:page;mso-height-relative:page;v-text-anchor:middle" o:gfxdata="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" fillcolor="white [3212]" strokecolor="#938953 [1614]" strokeweight="1.25pt">
                     <w10:wrap anchorx="page" anchory="page"/>
                   </v:rect>
                 </w:pict>
@@ -252,7 +252,7 @@
             <mc:AlternateContent>
               <mc:Choice Requires="wps">
                 <w:drawing>
-                  <wp:anchor distT="0" distB="0" distL="114300" distR="114300" simplePos="0" relativeHeight="251658240" behindDoc="0" locked="0" layoutInCell="1" allowOverlap="1" wp14:anchorId="3E89AA09" wp14:editId="659E223C">
+                  <wp:anchor distT="0" distB="0" distL="114300" distR="114300" simplePos="0" relativeHeight="251658240" behindDoc="0" locked="0" layoutInCell="1" allowOverlap="1" wp14:anchorId="3E89AA09" wp14:editId="7CDF20F7">
                     <wp:simplePos x="0" y="0"/>
                     <wp:positionH relativeFrom="page">
                       <wp:posOffset>3434987</wp:posOffset>
@@ -498,7 +498,7 @@
             <mc:AlternateContent>
               <mc:Choice Requires="wps">
                 <w:drawing>
-                  <wp:anchor distT="0" distB="0" distL="114300" distR="114300" simplePos="0" relativeHeight="251662336" behindDoc="0" locked="0" layoutInCell="1" allowOverlap="1" wp14:anchorId="1B6CFB7A" wp14:editId="2F70033B">
+                  <wp:anchor distT="0" distB="0" distL="114300" distR="114300" simplePos="0" relativeHeight="251662336" behindDoc="0" locked="0" layoutInCell="1" allowOverlap="1" wp14:anchorId="1B6CFB7A" wp14:editId="3FB2D22A">
                     <wp:simplePos x="0" y="0"/>
                     <wp:positionH relativeFrom="page">
                       <wp:posOffset>3438525</wp:posOffset>
@@ -1091,7 +1091,7 @@
             <mc:AlternateContent>
               <mc:Choice Requires="wps">
                 <w:drawing>
-                  <wp:anchor distT="0" distB="0" distL="114300" distR="114300" simplePos="0" relativeHeight="251660288" behindDoc="0" locked="0" layoutInCell="1" allowOverlap="1" wp14:anchorId="561511A9" wp14:editId="1A37BE3D">
+                  <wp:anchor distT="0" distB="0" distL="114300" distR="114300" simplePos="0" relativeHeight="251660288" behindDoc="0" locked="0" layoutInCell="1" allowOverlap="1" wp14:anchorId="561511A9" wp14:editId="0C8FD12B">
                     <wp:simplePos x="0" y="0"/>
                     <wp:positionH relativeFrom="page">
                       <wp:posOffset>3449955</wp:posOffset>
@@ -1156,7 +1156,7 @@
               </mc:Choice>
               <mc:Fallback>
                 <w:pict>
-                  <v:rect w14:anchorId="0775328A" id="Rectangle 37" o:spid="_x0000_s1026" style="position:absolute;margin-left:271.65pt;margin-top:552.5pt;width:283.3pt;height:9.35pt;z-index:251660288;visibility:visible;mso-wrap-style:square;mso-width-percent:0;mso-height-percent:0;mso-wrap-distance-left:9pt;mso-wrap-distance-top:0;mso-wrap-distance-right:9pt;mso-wrap-distance-bottom:0;mso-position-horizontal:absolute;mso-position-horizontal-relative:page;mso-position-vertical:absolute;mso-position-vertical-relative:page;mso-width-percent:0;mso-height-percent:0;mso-width-relative:page;mso-height-relative:margin;v-text-anchor:middle" o:gfxdata="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" fillcolor="#4f81bd [3204]" stroked="f" strokeweight="2pt">
+                  <v:rect w14:anchorId="52B0D5FD" id="Rectangle 37" o:spid="_x0000_s1026" style="position:absolute;margin-left:271.65pt;margin-top:552.5pt;width:283.3pt;height:9.35pt;z-index:251660288;visibility:visible;mso-wrap-style:square;mso-width-percent:0;mso-height-percent:0;mso-wrap-distance-left:9pt;mso-wrap-distance-top:0;mso-wrap-distance-right:9pt;mso-wrap-distance-bottom:0;mso-position-horizontal:absolute;mso-position-horizontal-relative:page;mso-position-vertical:absolute;mso-position-vertical-relative:page;mso-width-percent:0;mso-height-percent:0;mso-width-relative:page;mso-height-relative:margin;v-text-anchor:middle" o:gfxdata="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" fillcolor="#4f81bd [3204]" stroked="f" strokeweight="2pt">
                     <w10:wrap anchorx="page" anchory="page"/>
                   </v:rect>
                 </w:pict>
@@ -1172,7 +1172,7 @@
             <mc:AlternateContent>
               <mc:Choice Requires="wps">
                 <w:drawing>
-                  <wp:anchor distT="0" distB="0" distL="114300" distR="114300" simplePos="0" relativeHeight="251659264" behindDoc="0" locked="0" layoutInCell="1" allowOverlap="1" wp14:anchorId="79BBB34C" wp14:editId="7E944C15">
+                  <wp:anchor distT="0" distB="0" distL="114300" distR="114300" simplePos="0" relativeHeight="251659264" behindDoc="0" locked="0" layoutInCell="1" allowOverlap="1" wp14:anchorId="79BBB34C" wp14:editId="17009639">
                     <wp:simplePos x="0" y="0"/>
                     <mc:AlternateContent>
                       <mc:Choice Requires="wp14">
@@ -4013,1527 +4013,70 @@
         <w:pStyle w:val="ListParagraph"/>
         <w:jc w:val="both"/>
       </w:pPr>
-      <w:r>
-        <w:rPr>
-          <w:rFonts w:asciiTheme="minorHAnsi" w:eastAsia="標楷體" w:hAnsiTheme="minorHAnsi" w:cstheme="minorHAnsi"/>
-          <w:noProof/>
-          <w:szCs w:val="24"/>
-          <w:lang w:eastAsia="zh-TW"/>
-        </w:rPr>
-        <mc:AlternateContent>
-          <mc:Choice Requires="wpg">
-            <w:drawing>
-              <wp:anchor distT="0" distB="0" distL="114300" distR="114300" simplePos="0" relativeHeight="251694080" behindDoc="0" locked="0" layoutInCell="1" allowOverlap="1" wp14:anchorId="11EC9DCB" wp14:editId="2F475136">
-                <wp:simplePos x="0" y="0"/>
-                <wp:positionH relativeFrom="margin">
-                  <wp:align>left</wp:align>
-                </wp:positionH>
-                <wp:positionV relativeFrom="margin">
-                  <wp:posOffset>241300</wp:posOffset>
-                </wp:positionV>
-                <wp:extent cx="5743575" cy="8201025"/>
-                <wp:effectExtent l="0" t="0" r="28575" b="28575"/>
-                <wp:wrapNone/>
-                <wp:docPr id="1199404730" name="Group 2"/>
-                <wp:cNvGraphicFramePr/>
-                <a:graphic xmlns:a="http://schemas.openxmlformats.org/drawingml/2006/main">
-                  <a:graphicData uri="http://schemas.microsoft.com/office/word/2010/wordprocessingGroup">
-                    <wpg:wgp>
-                      <wpg:cNvGrpSpPr/>
-                      <wpg:grpSpPr>
-                        <a:xfrm>
-                          <a:off x="0" y="0"/>
-                          <a:ext cx="5743575" cy="8201025"/>
-                          <a:chOff x="0" y="0"/>
-                          <a:chExt cx="5506558" cy="8839063"/>
-                        </a:xfrm>
-                      </wpg:grpSpPr>
-                      <wps:wsp>
-                        <wps:cNvPr id="726182515" name="Flowchart: Process 1"/>
-                        <wps:cNvSpPr/>
-                        <wps:spPr>
-                          <a:xfrm>
-                            <a:off x="1892595" y="0"/>
-                            <a:ext cx="933450" cy="314325"/>
-                          </a:xfrm>
-                          <a:prstGeom prst="flowChartProcess">
-                            <a:avLst/>
-                          </a:prstGeom>
-                          <a:noFill/>
-                          <a:ln w="9525" cap="flat" cmpd="sng" algn="ctr">
-                            <a:solidFill>
-                              <a:schemeClr val="dk1"/>
-                            </a:solidFill>
-                            <a:prstDash val="solid"/>
-                            <a:round/>
-                            <a:headEnd type="none" w="med" len="med"/>
-                            <a:tailEnd type="none" w="med" len="med"/>
-                          </a:ln>
-                        </wps:spPr>
-                        <wps:style>
-                          <a:lnRef idx="0">
-                            <a:scrgbClr r="0" g="0" b="0"/>
-                          </a:lnRef>
-                          <a:fillRef idx="0">
-                            <a:scrgbClr r="0" g="0" b="0"/>
-                          </a:fillRef>
-                          <a:effectRef idx="0">
-                            <a:scrgbClr r="0" g="0" b="0"/>
-                          </a:effectRef>
-                          <a:fontRef idx="minor">
-                            <a:schemeClr val="dk1"/>
-                          </a:fontRef>
-                        </wps:style>
-                        <wps:txbx>
-                          <w:txbxContent>
-                            <w:p>
-                              <w:pPr>
-                                <w:jc w:val="center"/>
-                                <w:rPr>
-                                  <w:lang w:val="en-US"/>
-                                </w:rPr>
-                              </w:pPr>
-                              <w:r>
-                                <w:rPr>
-                                  <w:lang w:val="en-US"/>
-                                </w:rPr>
-                                <w:t>Start</w:t>
-                              </w:r>
-                            </w:p>
-                          </w:txbxContent>
-                        </wps:txbx>
-                        <wps:bodyPr rot="0" spcFirstLastPara="0" vertOverflow="overflow" horzOverflow="overflow" vert="horz" wrap="square" lIns="91440" tIns="45720" rIns="91440" bIns="45720" numCol="1" spcCol="0" rtlCol="0" fromWordArt="0" anchor="ctr" anchorCtr="0" forceAA="0" compatLnSpc="1">
-                          <a:prstTxWarp prst="textNoShape">
-                            <a:avLst/>
-                          </a:prstTxWarp>
-                          <a:noAutofit/>
-                        </wps:bodyPr>
-                      </wps:wsp>
-                      <wps:wsp>
-                        <wps:cNvPr id="1533895755" name="Flowchart: Process 2"/>
-                        <wps:cNvSpPr/>
-                        <wps:spPr>
-                          <a:xfrm>
-                            <a:off x="1180214" y="584790"/>
-                            <a:ext cx="2419350" cy="876300"/>
-                          </a:xfrm>
-                          <a:prstGeom prst="flowChartProcess">
-                            <a:avLst/>
-                          </a:prstGeom>
-                          <a:noFill/>
-                          <a:ln w="9525" cap="flat" cmpd="sng" algn="ctr">
-                            <a:solidFill>
-                              <a:schemeClr val="dk1"/>
-                            </a:solidFill>
-                            <a:prstDash val="solid"/>
-                            <a:round/>
-                            <a:headEnd type="none" w="med" len="med"/>
-                            <a:tailEnd type="none" w="med" len="med"/>
-                          </a:ln>
-                        </wps:spPr>
-                        <wps:style>
-                          <a:lnRef idx="0">
-                            <a:scrgbClr r="0" g="0" b="0"/>
-                          </a:lnRef>
-                          <a:fillRef idx="0">
-                            <a:scrgbClr r="0" g="0" b="0"/>
-                          </a:fillRef>
-                          <a:effectRef idx="0">
-                            <a:scrgbClr r="0" g="0" b="0"/>
-                          </a:effectRef>
-                          <a:fontRef idx="minor">
-                            <a:schemeClr val="dk1"/>
-                          </a:fontRef>
-                        </wps:style>
-                        <wps:txbx>
-                          <w:txbxContent>
-                            <w:p>
-                              <w:pPr>
-                                <w:jc w:val="center"/>
-                                <w:rPr>
-                                  <w:lang w:val="en-US"/>
-                                </w:rPr>
-                              </w:pPr>
-                              <w:r>
-                                <w:rPr>
-                                  <w:lang w:val="en-US"/>
-                                </w:rPr>
-                                <w:t>Contact responsible team to obtain mapping rules and relationships between robot matrix fields and inventory parts</w:t>
-                              </w:r>
-                            </w:p>
-                          </w:txbxContent>
-                        </wps:txbx>
-                        <wps:bodyPr rot="0" spcFirstLastPara="0" vertOverflow="overflow" horzOverflow="overflow" vert="horz" wrap="square" lIns="91440" tIns="45720" rIns="91440" bIns="45720" numCol="1" spcCol="0" rtlCol="0" fromWordArt="0" anchor="ctr" anchorCtr="0" forceAA="0" compatLnSpc="1">
-                          <a:prstTxWarp prst="textNoShape">
-                            <a:avLst/>
-                          </a:prstTxWarp>
-                          <a:noAutofit/>
-                        </wps:bodyPr>
-                      </wps:wsp>
-                      <wps:wsp>
-                        <wps:cNvPr id="1607394180" name="Flowchart: Process 3"/>
-                        <wps:cNvSpPr/>
-                        <wps:spPr>
-                          <a:xfrm>
-                            <a:off x="1158949" y="1711842"/>
-                            <a:ext cx="2581275" cy="571500"/>
-                          </a:xfrm>
-                          <a:prstGeom prst="flowChartProcess">
-                            <a:avLst/>
-                          </a:prstGeom>
-                          <a:noFill/>
-                          <a:ln w="9525" cap="flat" cmpd="sng" algn="ctr">
-                            <a:solidFill>
-                              <a:schemeClr val="dk1"/>
-                            </a:solidFill>
-                            <a:prstDash val="solid"/>
-                            <a:round/>
-                            <a:headEnd type="none" w="med" len="med"/>
-                            <a:tailEnd type="none" w="med" len="med"/>
-                          </a:ln>
-                        </wps:spPr>
-                        <wps:style>
-                          <a:lnRef idx="0">
-                            <a:scrgbClr r="0" g="0" b="0"/>
-                          </a:lnRef>
-                          <a:fillRef idx="0">
-                            <a:scrgbClr r="0" g="0" b="0"/>
-                          </a:fillRef>
-                          <a:effectRef idx="0">
-                            <a:scrgbClr r="0" g="0" b="0"/>
-                          </a:effectRef>
-                          <a:fontRef idx="minor">
-                            <a:schemeClr val="dk1"/>
-                          </a:fontRef>
-                        </wps:style>
-                        <wps:txbx>
-                          <w:txbxContent>
-                            <w:p>
-                              <w:pPr>
-                                <w:jc w:val="center"/>
-                                <w:rPr>
-                                  <w:lang w:val="en-US"/>
-                                </w:rPr>
-                              </w:pPr>
-                              <w:r>
-                                <w:rPr>
-                                  <w:lang w:val="en-US"/>
-                                </w:rPr>
-                                <w:t>Load robot matrix data and inventory database</w:t>
-                              </w:r>
-                            </w:p>
-                          </w:txbxContent>
-                        </wps:txbx>
-                        <wps:bodyPr rot="0" spcFirstLastPara="0" vertOverflow="overflow" horzOverflow="overflow" vert="horz" wrap="square" lIns="91440" tIns="45720" rIns="91440" bIns="45720" numCol="1" spcCol="0" rtlCol="0" fromWordArt="0" anchor="ctr" anchorCtr="0" forceAA="0" compatLnSpc="1">
-                          <a:prstTxWarp prst="textNoShape">
-                            <a:avLst/>
-                          </a:prstTxWarp>
-                          <a:noAutofit/>
-                        </wps:bodyPr>
-                      </wps:wsp>
-                      <wps:wsp>
-                        <wps:cNvPr id="708112773" name="Flowchart: Process 4"/>
-                        <wps:cNvSpPr/>
-                        <wps:spPr>
-                          <a:xfrm>
-                            <a:off x="1180214" y="2562447"/>
-                            <a:ext cx="2457450" cy="504825"/>
-                          </a:xfrm>
-                          <a:prstGeom prst="flowChartProcess">
-                            <a:avLst/>
-                          </a:prstGeom>
-                          <a:noFill/>
-                          <a:ln w="9525" cap="flat" cmpd="sng" algn="ctr">
-                            <a:solidFill>
-                              <a:schemeClr val="dk1"/>
-                            </a:solidFill>
-                            <a:prstDash val="solid"/>
-                            <a:round/>
-                            <a:headEnd type="none" w="med" len="med"/>
-                            <a:tailEnd type="none" w="med" len="med"/>
-                          </a:ln>
-                        </wps:spPr>
-                        <wps:style>
-                          <a:lnRef idx="0">
-                            <a:scrgbClr r="0" g="0" b="0"/>
-                          </a:lnRef>
-                          <a:fillRef idx="0">
-                            <a:scrgbClr r="0" g="0" b="0"/>
-                          </a:fillRef>
-                          <a:effectRef idx="0">
-                            <a:scrgbClr r="0" g="0" b="0"/>
-                          </a:effectRef>
-                          <a:fontRef idx="minor">
-                            <a:schemeClr val="dk1"/>
-                          </a:fontRef>
-                        </wps:style>
-                        <wps:txbx>
-                          <w:txbxContent>
-                            <w:p>
-                              <w:pPr>
-                                <w:jc w:val="center"/>
-                                <w:rPr>
-                                  <w:lang w:val="en-US"/>
-                                </w:rPr>
-                              </w:pPr>
-                              <w:r>
-                                <w:rPr>
-                                  <w:lang w:val="en-US"/>
-                                </w:rPr>
-                                <w:t>Apply mapping rules to link matrix fields to inventory parts</w:t>
-                              </w:r>
-                            </w:p>
-                          </w:txbxContent>
-                        </wps:txbx>
-                        <wps:bodyPr rot="0" spcFirstLastPara="0" vertOverflow="overflow" horzOverflow="overflow" vert="horz" wrap="square" lIns="91440" tIns="45720" rIns="91440" bIns="45720" numCol="1" spcCol="0" rtlCol="0" fromWordArt="0" anchor="ctr" anchorCtr="0" forceAA="0" compatLnSpc="1">
-                          <a:prstTxWarp prst="textNoShape">
-                            <a:avLst/>
-                          </a:prstTxWarp>
-                          <a:noAutofit/>
-                        </wps:bodyPr>
-                      </wps:wsp>
-                      <wps:wsp>
-                        <wps:cNvPr id="1610817515" name="Flowchart: Process 5"/>
-                        <wps:cNvSpPr/>
-                        <wps:spPr>
-                          <a:xfrm>
-                            <a:off x="1254642" y="3413051"/>
-                            <a:ext cx="2371725" cy="533400"/>
-                          </a:xfrm>
-                          <a:prstGeom prst="flowChartProcess">
-                            <a:avLst/>
-                          </a:prstGeom>
-                          <a:noFill/>
-                          <a:ln w="9525" cap="flat" cmpd="sng" algn="ctr">
-                            <a:solidFill>
-                              <a:schemeClr val="dk1"/>
-                            </a:solidFill>
-                            <a:prstDash val="solid"/>
-                            <a:round/>
-                            <a:headEnd type="none" w="med" len="med"/>
-                            <a:tailEnd type="none" w="med" len="med"/>
-                          </a:ln>
-                        </wps:spPr>
-                        <wps:style>
-                          <a:lnRef idx="0">
-                            <a:scrgbClr r="0" g="0" b="0"/>
-                          </a:lnRef>
-                          <a:fillRef idx="0">
-                            <a:scrgbClr r="0" g="0" b="0"/>
-                          </a:fillRef>
-                          <a:effectRef idx="0">
-                            <a:scrgbClr r="0" g="0" b="0"/>
-                          </a:effectRef>
-                          <a:fontRef idx="minor">
-                            <a:schemeClr val="dk1"/>
-                          </a:fontRef>
-                        </wps:style>
-                        <wps:txbx>
-                          <w:txbxContent>
-                            <w:p>
-                              <w:pPr>
-                                <w:jc w:val="center"/>
-                                <w:rPr>
-                                  <w:lang w:val="en-US"/>
-                                </w:rPr>
-                              </w:pPr>
-                              <w:r>
-                                <w:rPr>
-                                  <w:lang w:val="en-US"/>
-                                </w:rPr>
-                                <w:t>User chooses part selection method</w:t>
-                              </w:r>
-                            </w:p>
-                          </w:txbxContent>
-                        </wps:txbx>
-                        <wps:bodyPr rot="0" spcFirstLastPara="0" vertOverflow="overflow" horzOverflow="overflow" vert="horz" wrap="square" lIns="91440" tIns="45720" rIns="91440" bIns="45720" numCol="1" spcCol="0" rtlCol="0" fromWordArt="0" anchor="ctr" anchorCtr="0" forceAA="0" compatLnSpc="1">
-                          <a:prstTxWarp prst="textNoShape">
-                            <a:avLst/>
-                          </a:prstTxWarp>
-                          <a:noAutofit/>
-                        </wps:bodyPr>
-                      </wps:wsp>
-                      <wps:wsp>
-                        <wps:cNvPr id="1072121544" name="Flowchart: Process 6"/>
-                        <wps:cNvSpPr/>
-                        <wps:spPr>
-                          <a:xfrm>
-                            <a:off x="0" y="4359349"/>
-                            <a:ext cx="2333625" cy="733425"/>
-                          </a:xfrm>
-                          <a:prstGeom prst="flowChartProcess">
-                            <a:avLst/>
-                          </a:prstGeom>
-                          <a:noFill/>
-                          <a:ln w="9525" cap="flat" cmpd="sng" algn="ctr">
-                            <a:solidFill>
-                              <a:schemeClr val="dk1"/>
-                            </a:solidFill>
-                            <a:prstDash val="solid"/>
-                            <a:round/>
-                            <a:headEnd type="none" w="med" len="med"/>
-                            <a:tailEnd type="none" w="med" len="med"/>
-                          </a:ln>
-                        </wps:spPr>
-                        <wps:style>
-                          <a:lnRef idx="0">
-                            <a:scrgbClr r="0" g="0" b="0"/>
-                          </a:lnRef>
-                          <a:fillRef idx="0">
-                            <a:scrgbClr r="0" g="0" b="0"/>
-                          </a:fillRef>
-                          <a:effectRef idx="0">
-                            <a:scrgbClr r="0" g="0" b="0"/>
-                          </a:effectRef>
-                          <a:fontRef idx="minor">
-                            <a:schemeClr val="dk1"/>
-                          </a:fontRef>
-                        </wps:style>
-                        <wps:txbx>
-                          <w:txbxContent>
-                            <w:p>
-                              <w:pPr>
-                                <w:jc w:val="center"/>
-                                <w:rPr>
-                                  <w:lang w:val="en-US"/>
-                                </w:rPr>
-                              </w:pPr>
-                              <w:r>
-                                <w:rPr>
-                                  <w:lang w:val="en-US"/>
-                                </w:rPr>
-                                <w:t>Automatic Selection:</w:t>
-                              </w:r>
-                              <w:r>
-                                <w:rPr>
-                                  <w:lang w:val="en-US"/>
-                                </w:rPr>
-                                <w:t xml:space="preserve"> </w:t>
-                              </w:r>
-                              <w:r>
-                                <w:rPr>
-                                  <w:lang w:val="en-US"/>
-                                </w:rPr>
-                                <w:t>- Top level matrix entry</w:t>
-                              </w:r>
-                              <w:r>
-                                <w:rPr>
-                                  <w:lang w:val="en-US"/>
-                                </w:rPr>
-                                <w:t xml:space="preserve"> is selected</w:t>
-                              </w:r>
-                              <w:r>
-                                <w:rPr>
-                                  <w:lang w:val="en-US"/>
-                                </w:rPr>
-                                <w:t xml:space="preserve"> </w:t>
-                              </w:r>
-                              <w:r>
-                                <w:rPr>
-                                  <w:lang w:val="en-US"/>
-                                </w:rPr>
-                                <w:sym w:font="Wingdings" w:char="F0E0"/>
-                              </w:r>
-                              <w:r>
-                                <w:rPr>
-                                  <w:lang w:val="en-US"/>
-                                </w:rPr>
-                                <w:t xml:space="preserve"> Auto add mapped parts</w:t>
-                              </w:r>
-                            </w:p>
-                          </w:txbxContent>
-                        </wps:txbx>
-                        <wps:bodyPr rot="0" spcFirstLastPara="0" vertOverflow="overflow" horzOverflow="overflow" vert="horz" wrap="square" lIns="91440" tIns="45720" rIns="91440" bIns="45720" numCol="1" spcCol="0" rtlCol="0" fromWordArt="0" anchor="ctr" anchorCtr="0" forceAA="0" compatLnSpc="1">
-                          <a:prstTxWarp prst="textNoShape">
-                            <a:avLst/>
-                          </a:prstTxWarp>
-                          <a:noAutofit/>
-                        </wps:bodyPr>
-                      </wps:wsp>
-                      <wps:wsp>
-                        <wps:cNvPr id="569388586" name="Flowchart: Process 8"/>
-                        <wps:cNvSpPr/>
-                        <wps:spPr>
-                          <a:xfrm>
-                            <a:off x="3211033" y="4338084"/>
-                            <a:ext cx="2295525" cy="714375"/>
-                          </a:xfrm>
-                          <a:prstGeom prst="flowChartProcess">
-                            <a:avLst/>
-                          </a:prstGeom>
-                          <a:noFill/>
-                          <a:ln w="9525" cap="flat" cmpd="sng" algn="ctr">
-                            <a:solidFill>
-                              <a:schemeClr val="dk1"/>
-                            </a:solidFill>
-                            <a:prstDash val="solid"/>
-                            <a:round/>
-                            <a:headEnd type="none" w="med" len="med"/>
-                            <a:tailEnd type="none" w="med" len="med"/>
-                          </a:ln>
-                        </wps:spPr>
-                        <wps:style>
-                          <a:lnRef idx="0">
-                            <a:scrgbClr r="0" g="0" b="0"/>
-                          </a:lnRef>
-                          <a:fillRef idx="0">
-                            <a:scrgbClr r="0" g="0" b="0"/>
-                          </a:fillRef>
-                          <a:effectRef idx="0">
-                            <a:scrgbClr r="0" g="0" b="0"/>
-                          </a:effectRef>
-                          <a:fontRef idx="minor">
-                            <a:schemeClr val="dk1"/>
-                          </a:fontRef>
-                        </wps:style>
-                        <wps:txbx>
-                          <w:txbxContent>
-                            <w:p>
-                              <w:pPr>
-                                <w:jc w:val="center"/>
-                                <w:rPr>
-                                  <w:lang w:val="en-US"/>
-                                </w:rPr>
-                              </w:pPr>
-                              <w:r>
-                                <w:rPr>
-                                  <w:lang w:val="en-US"/>
-                                </w:rPr>
-                                <w:t>Manual Selection:</w:t>
-                              </w:r>
-                              <w:r>
-                                <w:rPr>
-                                  <w:lang w:val="en-US"/>
-                                </w:rPr>
-                                <w:t xml:space="preserve"> </w:t>
-                              </w:r>
-                              <w:r>
-                                <w:rPr>
-                                  <w:lang w:val="en-US"/>
-                                </w:rPr>
-                                <w:t>- User enters part number or searches</w:t>
-                              </w:r>
-                            </w:p>
-                          </w:txbxContent>
-                        </wps:txbx>
-                        <wps:bodyPr rot="0" spcFirstLastPara="0" vertOverflow="overflow" horzOverflow="overflow" vert="horz" wrap="square" lIns="91440" tIns="45720" rIns="91440" bIns="45720" numCol="1" spcCol="0" rtlCol="0" fromWordArt="0" anchor="ctr" anchorCtr="0" forceAA="0" compatLnSpc="1">
-                          <a:prstTxWarp prst="textNoShape">
-                            <a:avLst/>
-                          </a:prstTxWarp>
-                          <a:noAutofit/>
-                        </wps:bodyPr>
-                      </wps:wsp>
-                      <wps:wsp>
-                        <wps:cNvPr id="872148573" name="Flowchart: Process 9"/>
-                        <wps:cNvSpPr/>
-                        <wps:spPr>
-                          <a:xfrm>
-                            <a:off x="1511239" y="5569261"/>
-                            <a:ext cx="1752600" cy="561975"/>
-                          </a:xfrm>
-                          <a:prstGeom prst="flowChartProcess">
-                            <a:avLst/>
-                          </a:prstGeom>
-                          <a:noFill/>
-                          <a:ln w="9525" cap="flat" cmpd="sng" algn="ctr">
-                            <a:solidFill>
-                              <a:schemeClr val="dk1"/>
-                            </a:solidFill>
-                            <a:prstDash val="solid"/>
-                            <a:round/>
-                            <a:headEnd type="none" w="med" len="med"/>
-                            <a:tailEnd type="none" w="med" len="med"/>
-                          </a:ln>
-                        </wps:spPr>
-                        <wps:style>
-                          <a:lnRef idx="0">
-                            <a:scrgbClr r="0" g="0" b="0"/>
-                          </a:lnRef>
-                          <a:fillRef idx="0">
-                            <a:scrgbClr r="0" g="0" b="0"/>
-                          </a:fillRef>
-                          <a:effectRef idx="0">
-                            <a:scrgbClr r="0" g="0" b="0"/>
-                          </a:effectRef>
-                          <a:fontRef idx="minor">
-                            <a:schemeClr val="dk1"/>
-                          </a:fontRef>
-                        </wps:style>
-                        <wps:txbx>
-                          <w:txbxContent>
-                            <w:p>
-                              <w:pPr>
-                                <w:jc w:val="center"/>
-                                <w:rPr>
-                                  <w:lang w:val="en-US"/>
-                                </w:rPr>
-                              </w:pPr>
-                              <w:r>
-                                <w:rPr>
-                                  <w:lang w:val="en-US"/>
-                                </w:rPr>
-                                <w:t>Compile or display selected parts list</w:t>
-                              </w:r>
-                            </w:p>
-                          </w:txbxContent>
-                        </wps:txbx>
-                        <wps:bodyPr rot="0" spcFirstLastPara="0" vertOverflow="overflow" horzOverflow="overflow" vert="horz" wrap="square" lIns="91440" tIns="45720" rIns="91440" bIns="45720" numCol="1" spcCol="0" rtlCol="0" fromWordArt="0" anchor="ctr" anchorCtr="0" forceAA="0" compatLnSpc="1">
-                          <a:prstTxWarp prst="textNoShape">
-                            <a:avLst/>
-                          </a:prstTxWarp>
-                          <a:noAutofit/>
-                        </wps:bodyPr>
-                      </wps:wsp>
-                      <wps:wsp>
-                        <wps:cNvPr id="674941876" name="Flowchart: Process 10"/>
-                        <wps:cNvSpPr/>
-                        <wps:spPr>
-                          <a:xfrm>
-                            <a:off x="1438021" y="6442964"/>
-                            <a:ext cx="2038350" cy="619125"/>
-                          </a:xfrm>
-                          <a:prstGeom prst="flowChartProcess">
-                            <a:avLst/>
-                          </a:prstGeom>
-                          <a:noFill/>
-                          <a:ln w="9525" cap="flat" cmpd="sng" algn="ctr">
-                            <a:solidFill>
-                              <a:schemeClr val="dk1"/>
-                            </a:solidFill>
-                            <a:prstDash val="solid"/>
-                            <a:round/>
-                            <a:headEnd type="none" w="med" len="med"/>
-                            <a:tailEnd type="none" w="med" len="med"/>
-                          </a:ln>
-                        </wps:spPr>
-                        <wps:style>
-                          <a:lnRef idx="0">
-                            <a:scrgbClr r="0" g="0" b="0"/>
-                          </a:lnRef>
-                          <a:fillRef idx="0">
-                            <a:scrgbClr r="0" g="0" b="0"/>
-                          </a:fillRef>
-                          <a:effectRef idx="0">
-                            <a:scrgbClr r="0" g="0" b="0"/>
-                          </a:effectRef>
-                          <a:fontRef idx="minor">
-                            <a:schemeClr val="dk1"/>
-                          </a:fontRef>
-                        </wps:style>
-                        <wps:txbx>
-                          <w:txbxContent>
-                            <w:p>
-                              <w:pPr>
-                                <w:jc w:val="center"/>
-                                <w:rPr>
-                                  <w:lang w:val="en-US"/>
-                                </w:rPr>
-                              </w:pPr>
-                              <w:r>
-                                <w:rPr>
-                                  <w:lang w:val="en-US"/>
-                                </w:rPr>
-                                <w:t>Sort parts by storage location</w:t>
-                              </w:r>
-                            </w:p>
-                          </w:txbxContent>
-                        </wps:txbx>
-                        <wps:bodyPr rot="0" spcFirstLastPara="0" vertOverflow="overflow" horzOverflow="overflow" vert="horz" wrap="square" lIns="91440" tIns="45720" rIns="91440" bIns="45720" numCol="1" spcCol="0" rtlCol="0" fromWordArt="0" anchor="ctr" anchorCtr="0" forceAA="0" compatLnSpc="1">
-                          <a:prstTxWarp prst="textNoShape">
-                            <a:avLst/>
-                          </a:prstTxWarp>
-                          <a:noAutofit/>
-                        </wps:bodyPr>
-                      </wps:wsp>
-                      <wps:wsp>
-                        <wps:cNvPr id="861752239" name="Flowchart: Process 11"/>
-                        <wps:cNvSpPr/>
-                        <wps:spPr>
-                          <a:xfrm>
-                            <a:off x="1428496" y="7484588"/>
-                            <a:ext cx="2047875" cy="628650"/>
-                          </a:xfrm>
-                          <a:prstGeom prst="flowChartProcess">
-                            <a:avLst/>
-                          </a:prstGeom>
-                          <a:noFill/>
-                          <a:ln w="9525" cap="flat" cmpd="sng" algn="ctr">
-                            <a:solidFill>
-                              <a:schemeClr val="dk1"/>
-                            </a:solidFill>
-                            <a:prstDash val="solid"/>
-                            <a:round/>
-                            <a:headEnd type="none" w="med" len="med"/>
-                            <a:tailEnd type="none" w="med" len="med"/>
-                          </a:ln>
-                        </wps:spPr>
-                        <wps:style>
-                          <a:lnRef idx="0">
-                            <a:scrgbClr r="0" g="0" b="0"/>
-                          </a:lnRef>
-                          <a:fillRef idx="0">
-                            <a:scrgbClr r="0" g="0" b="0"/>
-                          </a:fillRef>
-                          <a:effectRef idx="0">
-                            <a:scrgbClr r="0" g="0" b="0"/>
-                          </a:effectRef>
-                          <a:fontRef idx="minor">
-                            <a:schemeClr val="dk1"/>
-                          </a:fontRef>
-                        </wps:style>
-                        <wps:txbx>
-                          <w:txbxContent>
-                            <w:p>
-                              <w:pPr>
-                                <w:jc w:val="center"/>
-                                <w:rPr>
-                                  <w:lang w:val="en-US"/>
-                                </w:rPr>
-                              </w:pPr>
-                              <w:r>
-                                <w:rPr>
-                                  <w:lang w:val="en-US"/>
-                                </w:rPr>
-                                <w:t>Display</w:t>
-                              </w:r>
-                              <w:r>
-                                <w:rPr>
-                                  <w:lang w:val="en-US"/>
-                                </w:rPr>
-                                <w:t xml:space="preserve"> standardized material picking list</w:t>
-                              </w:r>
-                            </w:p>
-                          </w:txbxContent>
-                        </wps:txbx>
-                        <wps:bodyPr rot="0" spcFirstLastPara="0" vertOverflow="overflow" horzOverflow="overflow" vert="horz" wrap="square" lIns="91440" tIns="45720" rIns="91440" bIns="45720" numCol="1" spcCol="0" rtlCol="0" fromWordArt="0" anchor="ctr" anchorCtr="0" forceAA="0" compatLnSpc="1">
-                          <a:prstTxWarp prst="textNoShape">
-                            <a:avLst/>
-                          </a:prstTxWarp>
-                          <a:noAutofit/>
-                        </wps:bodyPr>
-                      </wps:wsp>
-                      <wps:wsp>
-                        <wps:cNvPr id="582257318" name="Flowchart: Process 12"/>
-                        <wps:cNvSpPr/>
-                        <wps:spPr>
-                          <a:xfrm>
-                            <a:off x="1856799" y="8515213"/>
-                            <a:ext cx="1123950" cy="323850"/>
-                          </a:xfrm>
-                          <a:prstGeom prst="flowChartProcess">
-                            <a:avLst/>
-                          </a:prstGeom>
-                          <a:noFill/>
-                          <a:ln w="9525" cap="flat" cmpd="sng" algn="ctr">
-                            <a:solidFill>
-                              <a:schemeClr val="dk1"/>
-                            </a:solidFill>
-                            <a:prstDash val="solid"/>
-                            <a:round/>
-                            <a:headEnd type="none" w="med" len="med"/>
-                            <a:tailEnd type="none" w="med" len="med"/>
-                          </a:ln>
-                        </wps:spPr>
-                        <wps:style>
-                          <a:lnRef idx="0">
-                            <a:scrgbClr r="0" g="0" b="0"/>
-                          </a:lnRef>
-                          <a:fillRef idx="0">
-                            <a:scrgbClr r="0" g="0" b="0"/>
-                          </a:fillRef>
-                          <a:effectRef idx="0">
-                            <a:scrgbClr r="0" g="0" b="0"/>
-                          </a:effectRef>
-                          <a:fontRef idx="minor">
-                            <a:schemeClr val="dk1"/>
-                          </a:fontRef>
-                        </wps:style>
-                        <wps:txbx>
-                          <w:txbxContent>
-                            <w:p>
-                              <w:pPr>
-                                <w:jc w:val="center"/>
-                                <w:rPr>
-                                  <w:lang w:val="en-US"/>
-                                </w:rPr>
-                              </w:pPr>
-                              <w:r>
-                                <w:rPr>
-                                  <w:lang w:val="en-US"/>
-                                </w:rPr>
-                                <w:t>End</w:t>
-                              </w:r>
-                            </w:p>
-                          </w:txbxContent>
-                        </wps:txbx>
-                        <wps:bodyPr rot="0" spcFirstLastPara="0" vertOverflow="overflow" horzOverflow="overflow" vert="horz" wrap="square" lIns="91440" tIns="45720" rIns="91440" bIns="45720" numCol="1" spcCol="0" rtlCol="0" fromWordArt="0" anchor="ctr" anchorCtr="0" forceAA="0" compatLnSpc="1">
-                          <a:prstTxWarp prst="textNoShape">
-                            <a:avLst/>
-                          </a:prstTxWarp>
-                          <a:noAutofit/>
-                        </wps:bodyPr>
-                      </wps:wsp>
-                    </wpg:wgp>
-                  </a:graphicData>
-                </a:graphic>
-                <wp14:sizeRelH relativeFrom="margin">
-                  <wp14:pctWidth>0</wp14:pctWidth>
-                </wp14:sizeRelH>
-                <wp14:sizeRelV relativeFrom="margin">
-                  <wp14:pctHeight>0</wp14:pctHeight>
-                </wp14:sizeRelV>
-              </wp:anchor>
-            </w:drawing>
-          </mc:Choice>
-          <mc:Fallback>
-            <w:pict>
-              <v:group w14:anchorId="11EC9DCB" id="Group 2" o:spid="_x0000_s1030" style="position:absolute;left:0;text-align:left;margin-left:0;margin-top:19pt;width:452.25pt;height:645.75pt;z-index:251694080;mso-position-horizontal:left;mso-position-horizontal-relative:margin;mso-position-vertical-relative:margin;mso-width-relative:margin;mso-height-relative:margin" coordsize="55065,88390" o:gfxdata="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">
-                <v:shapetype id="_x0000_t109" coordsize="21600,21600" o:spt="109" path="m,l,21600r21600,l21600,xe">
-                  <v:stroke joinstyle="miter"/>
-                  <v:path gradientshapeok="t" o:connecttype="rect"/>
-                </v:shapetype>
-                <v:shape id="Flowchart: Process 1" o:spid="_x0000_s1031" type="#_x0000_t109" style="position:absolute;left:18925;width:9335;height:3143;visibility:visible;mso-wrap-style:square;v-text-anchor:middle" o:gfxdata="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" filled="f" strokecolor="black [3200]">
-                  <v:stroke joinstyle="round"/>
-                  <v:textbox>
-                    <w:txbxContent>
-                      <w:p>
-                        <w:pPr>
-                          <w:jc w:val="center"/>
-                          <w:rPr>
-                            <w:lang w:val="en-US"/>
-                          </w:rPr>
-                        </w:pPr>
-                        <w:r>
-                          <w:rPr>
-                            <w:lang w:val="en-US"/>
-                          </w:rPr>
-                          <w:t>Start</w:t>
-                        </w:r>
-                      </w:p>
-                    </w:txbxContent>
-                  </v:textbox>
-                </v:shape>
-                <v:shape id="Flowchart: Process 2" o:spid="_x0000_s1032" type="#_x0000_t109" style="position:absolute;left:11802;top:5847;width:24193;height:8763;visibility:visible;mso-wrap-style:square;v-text-anchor:middle" o:gfxdata="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" filled="f" strokecolor="black [3200]">
-                  <v:stroke joinstyle="round"/>
-                  <v:textbox>
-                    <w:txbxContent>
-                      <w:p>
-                        <w:pPr>
-                          <w:jc w:val="center"/>
-                          <w:rPr>
-                            <w:lang w:val="en-US"/>
-                          </w:rPr>
-                        </w:pPr>
-                        <w:r>
-                          <w:rPr>
-                            <w:lang w:val="en-US"/>
-                          </w:rPr>
-                          <w:t>Contact responsible team to obtain mapping rules and relationships between robot matrix fields and inventory parts</w:t>
-                        </w:r>
-                      </w:p>
-                    </w:txbxContent>
-                  </v:textbox>
-                </v:shape>
-                <v:shape id="Flowchart: Process 3" o:spid="_x0000_s1033" type="#_x0000_t109" style="position:absolute;left:11589;top:17118;width:25813;height:5715;visibility:visible;mso-wrap-style:square;v-text-anchor:middle" o:gfxdata="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" filled="f" strokecolor="black [3200]">
-                  <v:stroke joinstyle="round"/>
-                  <v:textbox>
-                    <w:txbxContent>
-                      <w:p>
-                        <w:pPr>
-                          <w:jc w:val="center"/>
-                          <w:rPr>
-                            <w:lang w:val="en-US"/>
-                          </w:rPr>
-                        </w:pPr>
-                        <w:r>
-                          <w:rPr>
-                            <w:lang w:val="en-US"/>
-                          </w:rPr>
-                          <w:t>Load robot matrix data and inventory database</w:t>
-                        </w:r>
-                      </w:p>
-                    </w:txbxContent>
-                  </v:textbox>
-                </v:shape>
-                <v:shape id="Flowchart: Process 4" o:spid="_x0000_s1034" type="#_x0000_t109" style="position:absolute;left:11802;top:25624;width:24574;height:5048;visibility:visible;mso-wrap-style:square;v-text-anchor:middle" o:gfxdata="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" filled="f" strokecolor="black [3200]">
-                  <v:stroke joinstyle="round"/>
-                  <v:textbox>
-                    <w:txbxContent>
-                      <w:p>
-                        <w:pPr>
-                          <w:jc w:val="center"/>
-                          <w:rPr>
-                            <w:lang w:val="en-US"/>
-                          </w:rPr>
-                        </w:pPr>
-                        <w:r>
-                          <w:rPr>
-                            <w:lang w:val="en-US"/>
-                          </w:rPr>
-                          <w:t>Apply mapping rules to link matrix fields to inventory parts</w:t>
-                        </w:r>
-                      </w:p>
-                    </w:txbxContent>
-                  </v:textbox>
-                </v:shape>
-                <v:shape id="Flowchart: Process 5" o:spid="_x0000_s1035" type="#_x0000_t109" style="position:absolute;left:12546;top:34130;width:23717;height:5334;visibility:visible;mso-wrap-style:square;v-text-anchor:middle" o:gfxdata="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" filled="f" strokecolor="black [3200]">
-                  <v:stroke joinstyle="round"/>
-                  <v:textbox>
-                    <w:txbxContent>
-                      <w:p>
-                        <w:pPr>
-                          <w:jc w:val="center"/>
-                          <w:rPr>
-                            <w:lang w:val="en-US"/>
-                          </w:rPr>
-                        </w:pPr>
-                        <w:r>
-                          <w:rPr>
-                            <w:lang w:val="en-US"/>
-                          </w:rPr>
-                          <w:t>User chooses part selection method</w:t>
-                        </w:r>
-                      </w:p>
-                    </w:txbxContent>
-                  </v:textbox>
-                </v:shape>
-                <v:shape id="Flowchart: Process 6" o:spid="_x0000_s1036" type="#_x0000_t109" style="position:absolute;top:43593;width:23336;height:7334;visibility:visible;mso-wrap-style:square;v-text-anchor:middle" o:gfxdata="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" filled="f" strokecolor="black [3200]">
-                  <v:stroke joinstyle="round"/>
-                  <v:textbox>
-                    <w:txbxContent>
-                      <w:p>
-                        <w:pPr>
-                          <w:jc w:val="center"/>
-                          <w:rPr>
-                            <w:lang w:val="en-US"/>
-                          </w:rPr>
-                        </w:pPr>
-                        <w:r>
-                          <w:rPr>
-                            <w:lang w:val="en-US"/>
-                          </w:rPr>
-                          <w:t>Automatic Selection:</w:t>
-                        </w:r>
-                        <w:r>
-                          <w:rPr>
-                            <w:lang w:val="en-US"/>
-                          </w:rPr>
-                          <w:t xml:space="preserve"> </w:t>
-                        </w:r>
-                        <w:r>
-                          <w:rPr>
-                            <w:lang w:val="en-US"/>
-                          </w:rPr>
-                          <w:t>- Top level matrix entry</w:t>
-                        </w:r>
-                        <w:r>
-                          <w:rPr>
-                            <w:lang w:val="en-US"/>
-                          </w:rPr>
-                          <w:t xml:space="preserve"> is selected</w:t>
-                        </w:r>
-                        <w:r>
-                          <w:rPr>
-                            <w:lang w:val="en-US"/>
-                          </w:rPr>
-                          <w:t xml:space="preserve"> </w:t>
-                        </w:r>
-                        <w:r>
-                          <w:rPr>
-                            <w:lang w:val="en-US"/>
-                          </w:rPr>
-                          <w:sym w:font="Wingdings" w:char="F0E0"/>
-                        </w:r>
-                        <w:r>
-                          <w:rPr>
-                            <w:lang w:val="en-US"/>
-                          </w:rPr>
-                          <w:t xml:space="preserve"> Auto add mapped parts</w:t>
-                        </w:r>
-                      </w:p>
-                    </w:txbxContent>
-                  </v:textbox>
-                </v:shape>
-                <v:shape id="Flowchart: Process 8" o:spid="_x0000_s1037" type="#_x0000_t109" style="position:absolute;left:32110;top:43380;width:22955;height:7144;visibility:visible;mso-wrap-style:square;v-text-anchor:middle" o:gfxdata="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" filled="f" strokecolor="black [3200]">
-                  <v:stroke joinstyle="round"/>
-                  <v:textbox>
-                    <w:txbxContent>
-                      <w:p>
-                        <w:pPr>
-                          <w:jc w:val="center"/>
-                          <w:rPr>
-                            <w:lang w:val="en-US"/>
-                          </w:rPr>
-                        </w:pPr>
-                        <w:r>
-                          <w:rPr>
-                            <w:lang w:val="en-US"/>
-                          </w:rPr>
-                          <w:t>Manual Selection:</w:t>
-                        </w:r>
-                        <w:r>
-                          <w:rPr>
-                            <w:lang w:val="en-US"/>
-                          </w:rPr>
-                          <w:t xml:space="preserve"> </w:t>
-                        </w:r>
-                        <w:r>
-                          <w:rPr>
-                            <w:lang w:val="en-US"/>
-                          </w:rPr>
-                          <w:t>- User enters part number or searches</w:t>
-                        </w:r>
-                      </w:p>
-                    </w:txbxContent>
-                  </v:textbox>
-                </v:shape>
-                <v:shape id="Flowchart: Process 9" o:spid="_x0000_s1038" type="#_x0000_t109" style="position:absolute;left:15112;top:55692;width:17526;height:5620;visibility:visible;mso-wrap-style:square;v-text-anchor:middle" o:gfxdata="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" filled="f" strokecolor="black [3200]">
-                  <v:stroke joinstyle="round"/>
-                  <v:textbox>
-                    <w:txbxContent>
-                      <w:p>
-                        <w:pPr>
-                          <w:jc w:val="center"/>
-                          <w:rPr>
-                            <w:lang w:val="en-US"/>
-                          </w:rPr>
-                        </w:pPr>
-                        <w:r>
-                          <w:rPr>
-                            <w:lang w:val="en-US"/>
-                          </w:rPr>
-                          <w:t>Compile or display selected parts list</w:t>
-                        </w:r>
-                      </w:p>
-                    </w:txbxContent>
-                  </v:textbox>
-                </v:shape>
-                <v:shape id="Flowchart: Process 10" o:spid="_x0000_s1039" type="#_x0000_t109" style="position:absolute;left:14380;top:64429;width:20383;height:6191;visibility:visible;mso-wrap-style:square;v-text-anchor:middle" o:gfxdata="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" filled="f" strokecolor="black [3200]">
-                  <v:stroke joinstyle="round"/>
-                  <v:textbox>
-                    <w:txbxContent>
-                      <w:p>
-                        <w:pPr>
-                          <w:jc w:val="center"/>
-                          <w:rPr>
-                            <w:lang w:val="en-US"/>
-                          </w:rPr>
-                        </w:pPr>
-                        <w:r>
-                          <w:rPr>
-                            <w:lang w:val="en-US"/>
-                          </w:rPr>
-                          <w:t>Sort parts by storage location</w:t>
-                        </w:r>
-                      </w:p>
-                    </w:txbxContent>
-                  </v:textbox>
-                </v:shape>
-                <v:shape id="Flowchart: Process 11" o:spid="_x0000_s1040" type="#_x0000_t109" style="position:absolute;left:14284;top:74845;width:20479;height:6287;visibility:visible;mso-wrap-style:square;v-text-anchor:middle" o:gfxdata="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" filled="f" strokecolor="black [3200]">
-                  <v:stroke joinstyle="round"/>
-                  <v:textbox>
-                    <w:txbxContent>
-                      <w:p>
-                        <w:pPr>
-                          <w:jc w:val="center"/>
-                          <w:rPr>
-                            <w:lang w:val="en-US"/>
-                          </w:rPr>
-                        </w:pPr>
-                        <w:r>
-                          <w:rPr>
-                            <w:lang w:val="en-US"/>
-                          </w:rPr>
-                          <w:t>Display</w:t>
-                        </w:r>
-                        <w:r>
-                          <w:rPr>
-                            <w:lang w:val="en-US"/>
-                          </w:rPr>
-                          <w:t xml:space="preserve"> standardized material picking list</w:t>
-                        </w:r>
-                      </w:p>
-                    </w:txbxContent>
-                  </v:textbox>
-                </v:shape>
-                <v:shape id="Flowchart: Process 12" o:spid="_x0000_s1041" type="#_x0000_t109" style="position:absolute;left:18567;top:85152;width:11240;height:3238;visibility:visible;mso-wrap-style:square;v-text-anchor:middle" o:gfxdata="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" filled="f" strokecolor="black [3200]">
-                  <v:stroke joinstyle="round"/>
-                  <v:textbox>
-                    <w:txbxContent>
-                      <w:p>
-                        <w:pPr>
-                          <w:jc w:val="center"/>
-                          <w:rPr>
-                            <w:lang w:val="en-US"/>
-                          </w:rPr>
-                        </w:pPr>
-                        <w:r>
-                          <w:rPr>
-                            <w:lang w:val="en-US"/>
-                          </w:rPr>
-                          <w:t>End</w:t>
-                        </w:r>
-                      </w:p>
-                    </w:txbxContent>
-                  </v:textbox>
-                </v:shape>
-                <w10:wrap anchorx="margin" anchory="margin"/>
-              </v:group>
-            </w:pict>
-          </mc:Fallback>
-        </mc:AlternateContent>
-      </w:r>
     </w:p>
     <w:p>
-      <w:pPr>
-        <w:pStyle w:val="ListParagraph"/>
-        <w:jc w:val="both"/>
-      </w:pPr>
       <w:r>
         <w:rPr>
           <w:noProof/>
         </w:rPr>
-        <mc:AlternateContent>
-          <mc:Choice Requires="wps">
-            <w:drawing>
-              <wp:anchor distT="0" distB="0" distL="114300" distR="114300" simplePos="0" relativeHeight="251695104" behindDoc="0" locked="0" layoutInCell="1" allowOverlap="1" wp14:anchorId="2183B799" wp14:editId="42F3CCED">
-                <wp:simplePos x="0" y="0"/>
-                <wp:positionH relativeFrom="column">
-                  <wp:posOffset>2471420</wp:posOffset>
-                </wp:positionH>
-                <wp:positionV relativeFrom="paragraph">
-                  <wp:posOffset>167005</wp:posOffset>
-                </wp:positionV>
-                <wp:extent cx="9525" cy="7614802"/>
-                <wp:effectExtent l="38100" t="0" r="66675" b="62865"/>
-                <wp:wrapNone/>
-                <wp:docPr id="1102300943" name="Straight Arrow Connector 11"/>
-                <wp:cNvGraphicFramePr/>
-                <a:graphic xmlns:a="http://schemas.openxmlformats.org/drawingml/2006/main">
-                  <a:graphicData uri="http://schemas.microsoft.com/office/word/2010/wordprocessingShape">
-                    <wps:wsp>
-                      <wps:cNvCnPr/>
-                      <wps:spPr>
-                        <a:xfrm>
-                          <a:off x="0" y="0"/>
-                          <a:ext cx="9525" cy="7614802"/>
-                        </a:xfrm>
-                        <a:prstGeom prst="straightConnector1">
-                          <a:avLst/>
-                        </a:prstGeom>
-                        <a:ln>
-                          <a:tailEnd type="triangle"/>
-                        </a:ln>
-                      </wps:spPr>
-                      <wps:style>
-                        <a:lnRef idx="1">
-                          <a:schemeClr val="accent1"/>
-                        </a:lnRef>
-                        <a:fillRef idx="0">
-                          <a:schemeClr val="accent1"/>
-                        </a:fillRef>
-                        <a:effectRef idx="0">
-                          <a:schemeClr val="accent1"/>
-                        </a:effectRef>
-                        <a:fontRef idx="minor">
-                          <a:schemeClr val="tx1"/>
-                        </a:fontRef>
-                      </wps:style>
-                      <wps:bodyPr/>
-                    </wps:wsp>
-                  </a:graphicData>
-                </a:graphic>
-              </wp:anchor>
-            </w:drawing>
-          </mc:Choice>
-          <mc:Fallback>
-            <w:pict>
-              <v:shapetype w14:anchorId="4324A2F6" id="_x0000_t32" coordsize="21600,21600" o:spt="32" o:oned="t" path="m,l21600,21600e" filled="f">
-                <v:path arrowok="t" fillok="f" o:connecttype="none"/>
-                <o:lock v:ext="edit" shapetype="t"/>
-              </v:shapetype>
-              <v:shape id="Straight Arrow Connector 11" o:spid="_x0000_s1026" type="#_x0000_t32" style="position:absolute;margin-left:194.6pt;margin-top:13.15pt;width:.75pt;height:599.6pt;z-index:251695104;visibility:visible;mso-wrap-style:square;mso-wrap-distance-left:9pt;mso-wrap-distance-top:0;mso-wrap-distance-right:9pt;mso-wrap-distance-bottom:0;mso-position-horizontal:absolute;mso-position-horizontal-relative:text;mso-position-vertical:absolute;mso-position-vertical-relative:text" o:gfxdata="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" strokecolor="#4579b8 [3044]">
-                <v:stroke endarrow="block"/>
-              </v:shape>
-            </w:pict>
-          </mc:Fallback>
-        </mc:AlternateContent>
+        <w:drawing>
+          <wp:inline distT="0" distB="0" distL="0" distR="0" wp14:anchorId="6E9175DC" wp14:editId="500701A4">
+            <wp:extent cx="5940425" cy="7462520"/>
+            <wp:effectExtent l="0" t="0" r="3175" b="5080"/>
+            <wp:docPr id="1968291990" name="Picture 52" descr="A diagram of a process&#10;&#10;AI-generated content may be incorrect."/>
+            <wp:cNvGraphicFramePr>
+              <a:graphicFrameLocks xmlns:a="http://schemas.openxmlformats.org/drawingml/2006/main" noChangeAspect="1"/>
+            </wp:cNvGraphicFramePr>
+            <a:graphic xmlns:a="http://schemas.openxmlformats.org/drawingml/2006/main">
+              <a:graphicData uri="http://schemas.openxmlformats.org/drawingml/2006/picture">
+                <pic:pic xmlns:pic="http://schemas.openxmlformats.org/drawingml/2006/picture">
+                  <pic:nvPicPr>
+                    <pic:cNvPr id="1968291990" name="Picture 52" descr="A diagram of a process&#10;&#10;AI-generated content may be incorrect."/>
+                    <pic:cNvPicPr>
+                      <a:picLocks noChangeAspect="1" noChangeArrowheads="1"/>
+                    </pic:cNvPicPr>
+                  </pic:nvPicPr>
+                  <pic:blipFill>
+                    <a:blip r:embed="rId9">
+                      <a:extLst>
+                        <a:ext uri="{28A0092B-C50C-407E-A947-70E740481C1C}">
+                          <a14:useLocalDpi xmlns:a14="http://schemas.microsoft.com/office/drawing/2010/main" val="0"/>
+                        </a:ext>
+                      </a:extLst>
+                    </a:blip>
+                    <a:srcRect/>
+                    <a:stretch>
+                      <a:fillRect/>
+                    </a:stretch>
+                  </pic:blipFill>
+                  <pic:spPr bwMode="auto">
+                    <a:xfrm>
+                      <a:off x="0" y="0"/>
+                      <a:ext cx="5940425" cy="7462520"/>
+                    </a:xfrm>
+                    <a:prstGeom prst="rect">
+                      <a:avLst/>
+                    </a:prstGeom>
+                    <a:noFill/>
+                    <a:ln>
+                      <a:noFill/>
+                    </a:ln>
+                  </pic:spPr>
+                </pic:pic>
+              </a:graphicData>
+            </a:graphic>
+          </wp:inline>
+        </w:drawing>
       </w:r>
     </w:p>
     <w:p>
       <w:pPr>
-        <w:pStyle w:val="ListParagraph"/>
-        <w:jc w:val="both"/>
-      </w:pPr>
-      <w:r>
-        <w:rPr>
-          <w:noProof/>
-        </w:rPr>
-        <mc:AlternateContent>
-          <mc:Choice Requires="wps">
-            <w:drawing>
-              <wp:anchor distT="0" distB="0" distL="114300" distR="114300" simplePos="0" relativeHeight="251696128" behindDoc="0" locked="0" layoutInCell="1" allowOverlap="1" wp14:anchorId="56EC9791" wp14:editId="7C5E5C69">
-                <wp:simplePos x="0" y="0"/>
-                <wp:positionH relativeFrom="column">
-                  <wp:posOffset>2471420</wp:posOffset>
-                </wp:positionH>
-                <wp:positionV relativeFrom="paragraph">
-                  <wp:posOffset>29845</wp:posOffset>
-                </wp:positionV>
-                <wp:extent cx="0" cy="228253"/>
-                <wp:effectExtent l="76200" t="0" r="57150" b="57785"/>
-                <wp:wrapNone/>
-                <wp:docPr id="1001137642" name="Straight Arrow Connector 13"/>
-                <wp:cNvGraphicFramePr/>
-                <a:graphic xmlns:a="http://schemas.openxmlformats.org/drawingml/2006/main">
-                  <a:graphicData uri="http://schemas.microsoft.com/office/word/2010/wordprocessingShape">
-                    <wps:wsp>
-                      <wps:cNvCnPr/>
-                      <wps:spPr>
-                        <a:xfrm>
-                          <a:off x="0" y="0"/>
-                          <a:ext cx="0" cy="228253"/>
-                        </a:xfrm>
-                        <a:prstGeom prst="straightConnector1">
-                          <a:avLst/>
-                        </a:prstGeom>
-                        <a:ln>
-                          <a:tailEnd type="triangle"/>
-                        </a:ln>
-                      </wps:spPr>
-                      <wps:style>
-                        <a:lnRef idx="1">
-                          <a:schemeClr val="dk1"/>
-                        </a:lnRef>
-                        <a:fillRef idx="0">
-                          <a:schemeClr val="dk1"/>
-                        </a:fillRef>
-                        <a:effectRef idx="0">
-                          <a:schemeClr val="dk1"/>
-                        </a:effectRef>
-                        <a:fontRef idx="minor">
-                          <a:schemeClr val="tx1"/>
-                        </a:fontRef>
-                      </wps:style>
-                      <wps:bodyPr/>
-                    </wps:wsp>
-                  </a:graphicData>
-                </a:graphic>
-              </wp:anchor>
-            </w:drawing>
-          </mc:Choice>
-          <mc:Fallback>
-            <w:pict>
-              <v:shape w14:anchorId="0323FE53" id="Straight Arrow Connector 13" o:spid="_x0000_s1026" type="#_x0000_t32" style="position:absolute;margin-left:194.6pt;margin-top:2.35pt;width:0;height:17.95pt;z-index:251696128;visibility:visible;mso-wrap-style:square;mso-wrap-distance-left:9pt;mso-wrap-distance-top:0;mso-wrap-distance-right:9pt;mso-wrap-distance-bottom:0;mso-position-horizontal:absolute;mso-position-horizontal-relative:text;mso-position-vertical:absolute;mso-position-vertical-relative:text" o:gfxdata="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" strokecolor="black [3040]">
-                <v:stroke endarrow="block"/>
-              </v:shape>
-            </w:pict>
-          </mc:Fallback>
-        </mc:AlternateContent>
-      </w:r>
+        <w:jc w:val="center"/>
+        <w:rPr>
+          <w:lang w:eastAsia="zh-TW"/>
+        </w:rPr>
+      </w:pPr>
     </w:p>
-    <w:p>
-      <w:pPr>
-        <w:pStyle w:val="ListParagraph"/>
-        <w:jc w:val="both"/>
-      </w:pPr>
-    </w:p>
-    <w:p>
-      <w:pPr>
-        <w:pStyle w:val="ListParagraph"/>
-        <w:jc w:val="both"/>
-      </w:pPr>
-    </w:p>
-    <w:p>
-      <w:pPr>
-        <w:pStyle w:val="ListParagraph"/>
-        <w:jc w:val="both"/>
-      </w:pPr>
-    </w:p>
-    <w:p>
-      <w:pPr>
-        <w:pStyle w:val="ListParagraph"/>
-        <w:jc w:val="both"/>
-      </w:pPr>
-    </w:p>
-    <w:p>
-      <w:pPr>
-        <w:pStyle w:val="ListParagraph"/>
-        <w:jc w:val="both"/>
-      </w:pPr>
-    </w:p>
-    <w:p>
-      <w:pPr>
-        <w:pStyle w:val="ListParagraph"/>
-        <w:jc w:val="both"/>
-      </w:pPr>
-      <w:r>
-        <w:rPr>
-          <w:noProof/>
-        </w:rPr>
-        <mc:AlternateContent>
-          <mc:Choice Requires="wps">
-            <w:drawing>
-              <wp:anchor distT="0" distB="0" distL="114300" distR="114300" simplePos="0" relativeHeight="251697152" behindDoc="0" locked="0" layoutInCell="1" allowOverlap="1" wp14:anchorId="1B6D9A18" wp14:editId="21B81705">
-                <wp:simplePos x="0" y="0"/>
-                <wp:positionH relativeFrom="column">
-                  <wp:posOffset>2480945</wp:posOffset>
-                </wp:positionH>
-                <wp:positionV relativeFrom="paragraph">
-                  <wp:posOffset>35560</wp:posOffset>
-                </wp:positionV>
-                <wp:extent cx="0" cy="228600"/>
-                <wp:effectExtent l="76200" t="0" r="57150" b="57150"/>
-                <wp:wrapNone/>
-                <wp:docPr id="526867603" name="Connector: Elbow 18"/>
-                <wp:cNvGraphicFramePr/>
-                <a:graphic xmlns:a="http://schemas.openxmlformats.org/drawingml/2006/main">
-                  <a:graphicData uri="http://schemas.microsoft.com/office/word/2010/wordprocessingShape">
-                    <wps:wsp>
-                      <wps:cNvCnPr/>
-                      <wps:spPr>
-                        <a:xfrm>
-                          <a:off x="0" y="0"/>
-                          <a:ext cx="0" cy="228600"/>
-                        </a:xfrm>
-                        <a:prstGeom prst="bentConnector3">
-                          <a:avLst/>
-                        </a:prstGeom>
-                        <a:ln>
-                          <a:tailEnd type="triangle"/>
-                        </a:ln>
-                      </wps:spPr>
-                      <wps:style>
-                        <a:lnRef idx="1">
-                          <a:schemeClr val="dk1"/>
-                        </a:lnRef>
-                        <a:fillRef idx="0">
-                          <a:schemeClr val="dk1"/>
-                        </a:fillRef>
-                        <a:effectRef idx="0">
-                          <a:schemeClr val="dk1"/>
-                        </a:effectRef>
-                        <a:fontRef idx="minor">
-                          <a:schemeClr val="tx1"/>
-                        </a:fontRef>
-                      </wps:style>
-                      <wps:bodyPr/>
-                    </wps:wsp>
-                  </a:graphicData>
-                </a:graphic>
-              </wp:anchor>
-            </w:drawing>
-          </mc:Choice>
-          <mc:Fallback>
-            <w:pict>
-              <v:shapetype w14:anchorId="2EF64928" id="_x0000_t34" coordsize="21600,21600" o:spt="34" o:oned="t" adj="10800" path="m,l@0,0@0,21600,21600,21600e" filled="f">
-                <v:stroke joinstyle="miter"/>
-                <v:formulas>
-                  <v:f eqn="val #0"/>
-                </v:formulas>
-                <v:path arrowok="t" fillok="f" o:connecttype="none"/>
-                <v:handles>
-                  <v:h position="#0,center"/>
-                </v:handles>
-                <o:lock v:ext="edit" shapetype="t"/>
-              </v:shapetype>
-              <v:shape id="Connector: Elbow 18" o:spid="_x0000_s1026" type="#_x0000_t34" style="position:absolute;margin-left:195.35pt;margin-top:2.8pt;width:0;height:18pt;z-index:251697152;visibility:visible;mso-wrap-style:square;mso-wrap-distance-left:9pt;mso-wrap-distance-top:0;mso-wrap-distance-right:9pt;mso-wrap-distance-bottom:0;mso-position-horizontal:absolute;mso-position-horizontal-relative:text;mso-position-vertical:absolute;mso-position-vertical-relative:text" o:gfxdata="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" strokecolor="black [3040]">
-                <v:stroke endarrow="block"/>
-              </v:shape>
-            </w:pict>
-          </mc:Fallback>
-        </mc:AlternateContent>
-      </w:r>
-    </w:p>
-    <w:p>
-      <w:pPr>
-        <w:pStyle w:val="ListParagraph"/>
-        <w:jc w:val="both"/>
-      </w:pPr>
-    </w:p>
-    <w:p>
-      <w:pPr>
-        <w:pStyle w:val="ListParagraph"/>
-        <w:jc w:val="both"/>
-      </w:pPr>
-    </w:p>
-    <w:p>
-      <w:pPr>
-        <w:pStyle w:val="ListParagraph"/>
-        <w:jc w:val="both"/>
-      </w:pPr>
-    </w:p>
-    <w:p>
-      <w:pPr>
-        <w:pStyle w:val="ListParagraph"/>
-        <w:jc w:val="both"/>
-      </w:pPr>
-    </w:p>
-    <w:p>
-      <w:pPr>
-        <w:pStyle w:val="ListParagraph"/>
-        <w:jc w:val="both"/>
-      </w:pPr>
-    </w:p>
-    <w:p>
-      <w:pPr>
-        <w:pStyle w:val="ListParagraph"/>
-        <w:jc w:val="both"/>
-      </w:pPr>
-    </w:p>
-    <w:p>
-      <w:pPr>
-        <w:pStyle w:val="ListParagraph"/>
-        <w:jc w:val="both"/>
-      </w:pPr>
-    </w:p>
-    <w:p>
-      <w:pPr>
-        <w:pStyle w:val="ListParagraph"/>
-        <w:jc w:val="both"/>
-      </w:pPr>
-    </w:p>
-    <w:p>
-      <w:pPr>
-        <w:pStyle w:val="ListParagraph"/>
-        <w:jc w:val="both"/>
-      </w:pPr>
-    </w:p>
-    <w:p>
-      <w:pPr>
-        <w:pStyle w:val="ListParagraph"/>
-        <w:jc w:val="both"/>
-      </w:pPr>
-    </w:p>
-    <w:p>
-      <w:pPr>
-        <w:pStyle w:val="ListParagraph"/>
-        <w:jc w:val="both"/>
-      </w:pPr>
-    </w:p>
-    <w:p>
-      <w:pPr>
-        <w:pStyle w:val="ListParagraph"/>
-        <w:jc w:val="both"/>
-      </w:pPr>
-    </w:p>
-    <w:p>
-      <w:pPr>
-        <w:pStyle w:val="ListParagraph"/>
-        <w:jc w:val="both"/>
-      </w:pPr>
-    </w:p>
-    <w:p>
-      <w:pPr>
-        <w:pStyle w:val="ListParagraph"/>
-        <w:jc w:val="both"/>
-      </w:pPr>
-    </w:p>
-    <w:p>
-      <w:pPr>
-        <w:pStyle w:val="ListParagraph"/>
-        <w:jc w:val="both"/>
-      </w:pPr>
-    </w:p>
-    <w:p>
-      <w:pPr>
-        <w:pStyle w:val="ListParagraph"/>
-        <w:jc w:val="both"/>
-      </w:pPr>
-    </w:p>
-    <w:p>
-      <w:pPr>
-        <w:pStyle w:val="ListParagraph"/>
-        <w:jc w:val="both"/>
-      </w:pPr>
-    </w:p>
-    <w:p>
-      <w:pPr>
-        <w:pStyle w:val="ListParagraph"/>
-        <w:jc w:val="both"/>
-      </w:pPr>
-    </w:p>
-    <w:p>
-      <w:pPr>
-        <w:pStyle w:val="ListParagraph"/>
-        <w:jc w:val="both"/>
-      </w:pPr>
-    </w:p>
-    <w:p>
-      <w:pPr>
-        <w:pStyle w:val="ListParagraph"/>
-        <w:jc w:val="both"/>
-      </w:pPr>
-    </w:p>
-    <w:p>
-      <w:pPr>
-        <w:pStyle w:val="ListParagraph"/>
-        <w:jc w:val="both"/>
-      </w:pPr>
-    </w:p>
-    <w:p>
-      <w:pPr>
-        <w:pStyle w:val="ListParagraph"/>
-        <w:jc w:val="both"/>
-      </w:pPr>
-    </w:p>
-    <w:p>
-      <w:pPr>
-        <w:pStyle w:val="ListParagraph"/>
-        <w:jc w:val="both"/>
-      </w:pPr>
-    </w:p>
-    <w:p>
-      <w:pPr>
-        <w:pStyle w:val="ListParagraph"/>
-        <w:jc w:val="both"/>
-      </w:pPr>
-    </w:p>
-    <w:p>
-      <w:pPr>
-        <w:pStyle w:val="ListParagraph"/>
-        <w:jc w:val="both"/>
-      </w:pPr>
-    </w:p>
-    <w:p>
-      <w:pPr>
-        <w:pStyle w:val="ListParagraph"/>
-        <w:jc w:val="both"/>
-      </w:pPr>
-    </w:p>
-    <w:p>
-      <w:pPr>
-        <w:pStyle w:val="ListParagraph"/>
-        <w:jc w:val="both"/>
-      </w:pPr>
-    </w:p>
-    <w:p>
-      <w:pPr>
-        <w:pStyle w:val="ListParagraph"/>
-        <w:jc w:val="both"/>
-      </w:pPr>
-    </w:p>
-    <w:p>
-      <w:pPr>
-        <w:pStyle w:val="ListParagraph"/>
-        <w:jc w:val="both"/>
-      </w:pPr>
-    </w:p>
-    <w:p>
-      <w:pPr>
-        <w:pStyle w:val="ListParagraph"/>
-        <w:jc w:val="both"/>
-      </w:pPr>
-    </w:p>
-    <w:p/>
-    <w:p/>
-    <w:p/>
-    <w:p/>
-    <w:p/>
-    <w:p/>
-    <w:p/>
-    <w:p/>
-    <w:p/>
     <w:p>
       <w:pPr>
         <w:jc w:val="center"/>
@@ -5639,6 +4182,7 @@
         <w:rPr>
           <w:lang w:val="en-GB" w:eastAsia="zh-TW"/>
         </w:rPr>
+        <w:lastRenderedPageBreak/>
         <w:t>Project Scope and Deliverables</w:t>
       </w:r>
     </w:p>
@@ -5767,13 +4311,7 @@
         <w:rPr>
           <w:lang w:eastAsia="zh-TW"/>
         </w:rPr>
-        <w:t xml:space="preserve">MS </w:t>
-      </w:r>
-      <w:r>
-        <w:rPr>
-          <w:lang w:eastAsia="zh-TW"/>
-        </w:rPr>
-        <w:t>Excel</w:t>
+        <w:t>A GUI that allows automatic selection from top-level matrix entries and manual entry/search of part numbers</w:t>
       </w:r>
       <w:r>
         <w:rPr>
@@ -5797,14 +4335,12 @@
           <w:numId w:val="2"/>
         </w:numPr>
       </w:pPr>
-      <w:proofErr w:type="spellStart"/>
-      <w:r>
-        <w:rPr>
-          <w:lang w:eastAsia="zh-TW"/>
-        </w:rPr>
-        <w:t>QtCreator</w:t>
-      </w:r>
-      <w:proofErr w:type="spellEnd"/>
+      <w:r>
+        <w:rPr>
+          <w:lang w:eastAsia="zh-TW"/>
+        </w:rPr>
+        <w:t>Mapping of robot matrix data fields to corresponding inventory parts</w:t>
+      </w:r>
       <w:r>
         <w:rPr>
           <w:lang w:eastAsia="zh-TW"/>
@@ -5824,7 +4360,13 @@
         <w:rPr>
           <w:lang w:eastAsia="zh-TW"/>
         </w:rPr>
-        <w:t>MS Teams.</w:t>
+        <w:t>Organized display of the selected repair parts within the interface</w:t>
+      </w:r>
+      <w:r>
+        <w:rPr>
+          <w:lang w:eastAsia="zh-TW"/>
+        </w:rPr>
+        <w:t>.</w:t>
       </w:r>
     </w:p>
     <w:p>
@@ -5835,19 +4377,29 @@
           <w:numId w:val="2"/>
         </w:numPr>
       </w:pPr>
-      <w:proofErr w:type="spellStart"/>
-      <w:r>
-        <w:rPr>
-          <w:lang w:eastAsia="zh-TW"/>
-        </w:rPr>
-        <w:t>InstallForge</w:t>
-      </w:r>
-      <w:proofErr w:type="spellEnd"/>
+      <w:r>
+        <w:rPr>
+          <w:lang w:eastAsia="zh-TW"/>
+        </w:rPr>
+        <w:t>Sorting of parts based on storage location</w:t>
+      </w:r>
       <w:r>
         <w:rPr>
           <w:lang w:eastAsia="zh-TW"/>
         </w:rPr>
         <w:t>.</w:t>
+      </w:r>
+    </w:p>
+    <w:p>
+      <w:pPr>
+        <w:pStyle w:val="ListParagraph"/>
+        <w:numPr>
+          <w:ilvl w:val="3"/>
+          <w:numId w:val="2"/>
+        </w:numPr>
+      </w:pPr>
+      <w:r>
+        <w:t>Generation and export of a standardized material picking list</w:t>
       </w:r>
     </w:p>
     <w:p>
@@ -6156,7 +4708,19 @@
               <w:rPr>
                 <w:lang w:eastAsia="zh-TW"/>
               </w:rPr>
-              <w:t xml:space="preserve">48 </w:t>
+              <w:t>4</w:t>
+            </w:r>
+            <w:r>
+              <w:rPr>
+                <w:lang w:eastAsia="zh-TW"/>
+              </w:rPr>
+              <w:t>0</w:t>
+            </w:r>
+            <w:r>
+              <w:rPr>
+                <w:lang w:eastAsia="zh-TW"/>
+              </w:rPr>
+              <w:t xml:space="preserve"> </w:t>
             </w:r>
             <w:r>
               <w:rPr>
@@ -6270,21 +4834,7 @@
                 <w:szCs w:val="24"/>
                 <w:lang w:eastAsia="zh-TW"/>
               </w:rPr>
-              <w:t xml:space="preserve">UI Optimization </w:t>
-            </w:r>
-            <w:r>
-              <w:rPr>
-                <w:szCs w:val="24"/>
-                <w:lang w:eastAsia="zh-TW"/>
-              </w:rPr>
-              <w:t>and</w:t>
-            </w:r>
-            <w:r>
-              <w:rPr>
-                <w:szCs w:val="24"/>
-                <w:lang w:eastAsia="zh-TW"/>
-              </w:rPr>
-              <w:t xml:space="preserve"> Testing</w:t>
+              <w:t>Excel Export Function Development</w:t>
             </w:r>
           </w:p>
         </w:tc>
@@ -6302,7 +4852,7 @@
               <w:rPr>
                 <w:lang w:eastAsia="zh-TW"/>
               </w:rPr>
-              <w:t>Test all flows, fix bugs, refine layout, make it user-friendly.</w:t>
+              <w:t>Design the Excel output layout and implement export functionality.</w:t>
             </w:r>
           </w:p>
         </w:tc>
@@ -6320,7 +4870,106 @@
               <w:rPr>
                 <w:lang w:eastAsia="zh-TW"/>
               </w:rPr>
-              <w:t>40 hours</w:t>
+              <w:t>20 hours</w:t>
+            </w:r>
+          </w:p>
+        </w:tc>
+      </w:tr>
+      <w:tr>
+        <w:trPr>
+          <w:trHeight w:val="368"/>
+        </w:trPr>
+        <w:tc>
+          <w:tcPr>
+            <w:tcW w:w="2263" w:type="dxa"/>
+          </w:tcPr>
+          <w:p>
+            <w:pPr>
+              <w:rPr>
+                <w:szCs w:val="24"/>
+                <w:lang w:eastAsia="zh-TW"/>
+              </w:rPr>
+            </w:pPr>
+            <w:r>
+              <w:rPr>
+                <w:szCs w:val="24"/>
+                <w:lang w:eastAsia="zh-TW"/>
+              </w:rPr>
+              <w:t xml:space="preserve">UI Optimization </w:t>
+            </w:r>
+            <w:r>
+              <w:rPr>
+                <w:szCs w:val="24"/>
+                <w:lang w:eastAsia="zh-TW"/>
+              </w:rPr>
+              <w:t>and</w:t>
+            </w:r>
+            <w:r>
+              <w:rPr>
+                <w:szCs w:val="24"/>
+                <w:lang w:eastAsia="zh-TW"/>
+              </w:rPr>
+              <w:t xml:space="preserve"> Testing</w:t>
+            </w:r>
+          </w:p>
+        </w:tc>
+        <w:tc>
+          <w:tcPr>
+            <w:tcW w:w="3969" w:type="dxa"/>
+          </w:tcPr>
+          <w:p>
+            <w:pPr>
+              <w:rPr>
+                <w:lang w:eastAsia="zh-TW"/>
+              </w:rPr>
+            </w:pPr>
+            <w:r>
+              <w:rPr>
+                <w:lang w:eastAsia="zh-TW"/>
+              </w:rPr>
+              <w:t>Test all flows, fix bugs, refine layout, make it user-friendly</w:t>
+            </w:r>
+            <w:r>
+              <w:rPr>
+                <w:lang w:eastAsia="zh-TW"/>
+              </w:rPr>
+              <w:t xml:space="preserve"> </w:t>
+            </w:r>
+            <w:r>
+              <w:rPr>
+                <w:lang w:eastAsia="zh-TW"/>
+              </w:rPr>
+              <w:t>and validate export output.</w:t>
+            </w:r>
+          </w:p>
+        </w:tc>
+        <w:tc>
+          <w:tcPr>
+            <w:tcW w:w="3113" w:type="dxa"/>
+          </w:tcPr>
+          <w:p>
+            <w:pPr>
+              <w:rPr>
+                <w:lang w:eastAsia="zh-TW"/>
+              </w:rPr>
+            </w:pPr>
+            <w:r>
+              <w:rPr>
+                <w:lang w:eastAsia="zh-TW"/>
+              </w:rPr>
+              <w:t>2</w:t>
+            </w:r>
+            <w:r>
+              <w:rPr>
+                <w:lang w:eastAsia="zh-TW"/>
+              </w:rPr>
+              <w:t>0</w:t>
+            </w:r>
+            <w:r>
+              <w:rPr>
+                <w:lang w:eastAsia="zh-TW"/>
+              </w:rPr>
+              <w:t xml:space="preserve"> hours</w:t>
             </w:r>
           </w:p>
         </w:tc>
@@ -6585,13 +5234,25 @@
               <w:rPr>
                 <w:lang w:eastAsia="zh-TW"/>
               </w:rPr>
-              <w:t xml:space="preserve">XX </w:t>
+              <w:t>Requirement Clarification with Purchasing department will be</w:t>
+            </w:r>
+            <w:r>
+              <w:rPr>
+                <w:lang w:eastAsia="zh-TW"/>
+              </w:rPr>
+              <w:t xml:space="preserve"> </w:t>
             </w:r>
             <w:r>
               <w:rPr>
                 <w:lang w:eastAsia="zh-TW"/>
               </w:rPr>
               <w:t>completed</w:t>
+            </w:r>
+            <w:r>
+              <w:rPr>
+                <w:lang w:eastAsia="zh-TW"/>
+              </w:rPr>
+              <w:t>.</w:t>
             </w:r>
           </w:p>
         </w:tc>
@@ -6655,6 +5316,24 @@
               <w:rPr>
                 <w:lang w:eastAsia="zh-TW"/>
               </w:rPr>
+              <w:t xml:space="preserve">1 </w:t>
+            </w:r>
+            <w:r>
+              <w:rPr>
+                <w:lang w:eastAsia="zh-TW"/>
+              </w:rPr>
+              <w:t>-</w:t>
+            </w:r>
+            <w:r>
+              <w:rPr>
+                <w:lang w:eastAsia="zh-TW"/>
+              </w:rPr>
+              <w:t xml:space="preserve"> Week </w:t>
+            </w:r>
+            <w:r>
+              <w:rPr>
+                <w:lang w:eastAsia="zh-TW"/>
+              </w:rPr>
               <w:t>2</w:t>
             </w:r>
           </w:p>
@@ -6670,6 +5349,24 @@
                 <w:lang w:eastAsia="zh-TW"/>
               </w:rPr>
             </w:pPr>
+            <w:r>
+              <w:rPr>
+                <w:lang w:eastAsia="zh-TW"/>
+              </w:rPr>
+              <w:t>Matrix-Inventory Mapping Design will be</w:t>
+            </w:r>
+            <w:r>
+              <w:rPr>
+                <w:lang w:eastAsia="zh-TW"/>
+              </w:rPr>
+              <w:t xml:space="preserve"> completed</w:t>
+            </w:r>
+            <w:r>
+              <w:rPr>
+                <w:lang w:eastAsia="zh-TW"/>
+              </w:rPr>
+              <w:t>.</w:t>
+            </w:r>
           </w:p>
         </w:tc>
       </w:tr>
@@ -6731,6 +5428,30 @@
               <w:rPr>
                 <w:lang w:eastAsia="zh-TW"/>
               </w:rPr>
+              <w:t>Week 2</w:t>
+            </w:r>
+            <w:r>
+              <w:rPr>
+                <w:lang w:eastAsia="zh-TW"/>
+              </w:rPr>
+              <w:t xml:space="preserve"> </w:t>
+            </w:r>
+            <w:r>
+              <w:rPr>
+                <w:lang w:eastAsia="zh-TW"/>
+              </w:rPr>
+              <w:t>-</w:t>
+            </w:r>
+            <w:r>
+              <w:rPr>
+                <w:lang w:eastAsia="zh-TW"/>
+              </w:rPr>
+              <w:t xml:space="preserve"> </w:t>
+            </w:r>
+            <w:r>
+              <w:rPr>
+                <w:lang w:eastAsia="zh-TW"/>
+              </w:rPr>
               <w:t>Week</w:t>
             </w:r>
             <w:r>
@@ -6752,6 +5473,24 @@
                 <w:lang w:eastAsia="zh-TW"/>
               </w:rPr>
             </w:pPr>
+            <w:r>
+              <w:rPr>
+                <w:lang w:eastAsia="zh-TW"/>
+              </w:rPr>
+              <w:t>Backend development will be</w:t>
+            </w:r>
+            <w:r>
+              <w:rPr>
+                <w:lang w:eastAsia="zh-TW"/>
+              </w:rPr>
+              <w:t xml:space="preserve"> completed</w:t>
+            </w:r>
+            <w:r>
+              <w:rPr>
+                <w:lang w:eastAsia="zh-TW"/>
+              </w:rPr>
+              <w:t>.</w:t>
+            </w:r>
           </w:p>
         </w:tc>
       </w:tr>
@@ -6805,6 +5544,36 @@
               <w:rPr>
                 <w:lang w:eastAsia="zh-TW"/>
               </w:rPr>
+              <w:t>Week</w:t>
+            </w:r>
+            <w:r>
+              <w:rPr>
+                <w:lang w:eastAsia="zh-TW"/>
+              </w:rPr>
+              <w:t xml:space="preserve"> 3</w:t>
+            </w:r>
+            <w:r>
+              <w:rPr>
+                <w:lang w:eastAsia="zh-TW"/>
+              </w:rPr>
+              <w:t xml:space="preserve"> </w:t>
+            </w:r>
+            <w:r>
+              <w:rPr>
+                <w:lang w:eastAsia="zh-TW"/>
+              </w:rPr>
+              <w:t>-</w:t>
+            </w:r>
+            <w:r>
+              <w:rPr>
+                <w:lang w:eastAsia="zh-TW"/>
+              </w:rPr>
+              <w:t xml:space="preserve"> </w:t>
+            </w:r>
+            <w:r>
+              <w:rPr>
+                <w:lang w:eastAsia="zh-TW"/>
+              </w:rPr>
               <w:t xml:space="preserve">Week </w:t>
             </w:r>
             <w:r>
@@ -6826,6 +5595,24 @@
                 <w:lang w:eastAsia="zh-TW"/>
               </w:rPr>
             </w:pPr>
+            <w:r>
+              <w:rPr>
+                <w:lang w:eastAsia="zh-TW"/>
+              </w:rPr>
+              <w:t>GUI Development will be</w:t>
+            </w:r>
+            <w:r>
+              <w:rPr>
+                <w:lang w:eastAsia="zh-TW"/>
+              </w:rPr>
+              <w:t xml:space="preserve"> completed</w:t>
+            </w:r>
+            <w:r>
+              <w:rPr>
+                <w:lang w:eastAsia="zh-TW"/>
+              </w:rPr>
+              <w:t>.</w:t>
+            </w:r>
           </w:p>
         </w:tc>
       </w:tr>
@@ -6853,21 +5640,7 @@
                 <w:szCs w:val="24"/>
                 <w:lang w:eastAsia="zh-TW"/>
               </w:rPr>
-              <w:t xml:space="preserve">UI Optimization </w:t>
-            </w:r>
-            <w:r>
-              <w:rPr>
-                <w:szCs w:val="24"/>
-                <w:lang w:eastAsia="zh-TW"/>
-              </w:rPr>
-              <w:t>and</w:t>
-            </w:r>
-            <w:r>
-              <w:rPr>
-                <w:szCs w:val="24"/>
-                <w:lang w:eastAsia="zh-TW"/>
-              </w:rPr>
-              <w:t xml:space="preserve"> Testing</w:t>
+              <w:t>Excel Export Function Development</w:t>
             </w:r>
           </w:p>
         </w:tc>
@@ -6886,13 +5659,31 @@
               <w:rPr>
                 <w:lang w:eastAsia="zh-TW"/>
               </w:rPr>
-              <w:t>Week</w:t>
-            </w:r>
-            <w:r>
-              <w:rPr>
-                <w:lang w:eastAsia="zh-TW"/>
-              </w:rPr>
-              <w:t xml:space="preserve"> 5</w:t>
+              <w:t xml:space="preserve">Week </w:t>
+            </w:r>
+            <w:r>
+              <w:rPr>
+                <w:lang w:eastAsia="zh-TW"/>
+              </w:rPr>
+              <w:t xml:space="preserve">4 </w:t>
+            </w:r>
+            <w:r>
+              <w:rPr>
+                <w:lang w:eastAsia="zh-TW"/>
+              </w:rPr>
+              <w:t>-</w:t>
+            </w:r>
+            <w:r>
+              <w:rPr>
+                <w:lang w:eastAsia="zh-TW"/>
+              </w:rPr>
+              <w:t xml:space="preserve"> Week </w:t>
+            </w:r>
+            <w:r>
+              <w:rPr>
+                <w:lang w:eastAsia="zh-TW"/>
+              </w:rPr>
+              <w:t>5</w:t>
             </w:r>
           </w:p>
         </w:tc>
@@ -6907,6 +5698,130 @@
                 <w:lang w:eastAsia="zh-TW"/>
               </w:rPr>
             </w:pPr>
+            <w:r>
+              <w:rPr>
+                <w:lang w:eastAsia="zh-TW"/>
+              </w:rPr>
+              <w:t>Excel Export Function Development will be</w:t>
+            </w:r>
+            <w:r>
+              <w:rPr>
+                <w:lang w:eastAsia="zh-TW"/>
+              </w:rPr>
+              <w:t xml:space="preserve"> completed</w:t>
+            </w:r>
+            <w:r>
+              <w:rPr>
+                <w:lang w:eastAsia="zh-TW"/>
+              </w:rPr>
+              <w:t>.</w:t>
+            </w:r>
+          </w:p>
+        </w:tc>
+      </w:tr>
+      <w:tr>
+        <w:tc>
+          <w:tcPr>
+            <w:tcW w:w="2405" w:type="dxa"/>
+          </w:tcPr>
+          <w:p>
+            <w:pPr>
+              <w:rPr>
+                <w:szCs w:val="24"/>
+                <w:lang w:eastAsia="zh-TW"/>
+              </w:rPr>
+            </w:pPr>
+            <w:r>
+              <w:rPr>
+                <w:szCs w:val="24"/>
+                <w:lang w:eastAsia="zh-TW"/>
+              </w:rPr>
+              <w:t>6</w:t>
+            </w:r>
+            <w:r>
+              <w:rPr>
+                <w:szCs w:val="24"/>
+                <w:lang w:eastAsia="zh-TW"/>
+              </w:rPr>
+              <w:t xml:space="preserve">. </w:t>
+            </w:r>
+            <w:r>
+              <w:rPr>
+                <w:szCs w:val="24"/>
+                <w:lang w:eastAsia="zh-TW"/>
+              </w:rPr>
+              <w:t xml:space="preserve">UI Optimization </w:t>
+            </w:r>
+            <w:r>
+              <w:rPr>
+                <w:szCs w:val="24"/>
+                <w:lang w:eastAsia="zh-TW"/>
+              </w:rPr>
+              <w:t>and</w:t>
+            </w:r>
+            <w:r>
+              <w:rPr>
+                <w:szCs w:val="24"/>
+                <w:lang w:eastAsia="zh-TW"/>
+              </w:rPr>
+              <w:t xml:space="preserve"> Testing</w:t>
+            </w:r>
+          </w:p>
+        </w:tc>
+        <w:tc>
+          <w:tcPr>
+            <w:tcW w:w="1701" w:type="dxa"/>
+          </w:tcPr>
+          <w:p>
+            <w:pPr>
+              <w:spacing w:after="160" w:line="259" w:lineRule="auto"/>
+              <w:rPr>
+                <w:lang w:eastAsia="zh-TW"/>
+              </w:rPr>
+            </w:pPr>
+            <w:r>
+              <w:rPr>
+                <w:lang w:eastAsia="zh-TW"/>
+              </w:rPr>
+              <w:t>Week</w:t>
+            </w:r>
+            <w:r>
+              <w:rPr>
+                <w:lang w:eastAsia="zh-TW"/>
+              </w:rPr>
+              <w:t xml:space="preserve"> 5</w:t>
+            </w:r>
+          </w:p>
+        </w:tc>
+        <w:tc>
+          <w:tcPr>
+            <w:tcW w:w="5245" w:type="dxa"/>
+          </w:tcPr>
+          <w:p>
+            <w:pPr>
+              <w:spacing w:after="160" w:line="259" w:lineRule="auto"/>
+              <w:rPr>
+                <w:lang w:eastAsia="zh-TW"/>
+              </w:rPr>
+            </w:pPr>
+            <w:r>
+              <w:rPr>
+                <w:lang w:eastAsia="zh-TW"/>
+              </w:rPr>
+              <w:t>UI Optimization and Testing will be</w:t>
+            </w:r>
+            <w:r>
+              <w:rPr>
+                <w:lang w:eastAsia="zh-TW"/>
+              </w:rPr>
+              <w:t xml:space="preserve"> completed</w:t>
+            </w:r>
+            <w:r>
+              <w:rPr>
+                <w:lang w:eastAsia="zh-TW"/>
+              </w:rPr>
+              <w:t>.</w:t>
+            </w:r>
           </w:p>
         </w:tc>
       </w:tr>
@@ -6960,10 +5875,10 @@
       </w:pPr>
     </w:p>
     <w:sectPr>
-      <w:headerReference w:type="even" r:id="rId9"/>
-      <w:headerReference w:type="default" r:id="rId10"/>
-      <w:footerReference w:type="default" r:id="rId11"/>
-      <w:headerReference w:type="first" r:id="rId12"/>
+      <w:headerReference w:type="even" r:id="rId10"/>
+      <w:headerReference w:type="default" r:id="rId11"/>
+      <w:footerReference w:type="default" r:id="rId12"/>
+      <w:headerReference w:type="first" r:id="rId13"/>
       <w:pgSz w:w="11907" w:h="16840" w:code="9"/>
       <w:pgMar w:top="1440" w:right="1134" w:bottom="426" w:left="1418" w:header="283" w:footer="283" w:gutter="0"/>
       <w:cols w:space="720"/>

</xml_diff>